<commit_message>
Updated with installation info
</commit_message>
<xml_diff>
--- a/01. what is python.docx
+++ b/01. what is python.docx
@@ -38,7 +38,35 @@
         </w:numPr>
       </w:pPr>
       <w:r>
-        <w:t>An interpreted language, so each line of your script is executed one at a time instead of being compiled all at once. It’ll stop if it finds an error.</w:t>
+        <w:t>An interpreted language, so each line of your script is executed one at a time instead of being compiled all at once. It’ll stop if it finds an error</w:t>
+      </w:r>
+      <w:r>
+        <w:rPr>
+          <w:rFonts w:hint="eastAsia"/>
+          <w:lang w:eastAsia="ja-JP"/>
+        </w:rPr>
+        <w:t xml:space="preserve"> which makes it easy to pinpoint problems with </w:t>
+      </w:r>
+      <w:proofErr w:type="spellStart"/>
+      <w:r>
+        <w:rPr>
+          <w:rFonts w:hint="eastAsia"/>
+          <w:lang w:eastAsia="ja-JP"/>
+        </w:rPr>
+        <w:t>your</w:t>
+      </w:r>
+      <w:proofErr w:type="spellEnd"/>
+      <w:r>
+        <w:rPr>
+          <w:rFonts w:hint="eastAsia"/>
+          <w:lang w:eastAsia="ja-JP"/>
+        </w:rPr>
+        <w:t xml:space="preserve"> code</w:t>
+      </w:r>
+      <w:bookmarkStart w:id="0" w:name="_GoBack"/>
+      <w:bookmarkEnd w:id="0"/>
+      <w:r>
+        <w:t>.</w:t>
       </w:r>
     </w:p>
     <w:p>
@@ -149,14 +177,16 @@
         </w:rPr>
         <w:t>Using python</w:t>
       </w:r>
-      <w:bookmarkStart w:id="0" w:name="_GoBack"/>
-      <w:bookmarkEnd w:id="0"/>
     </w:p>
     <w:p>
       <w:pPr>
         <w:tabs>
           <w:tab w:val="left" w:pos="1860"/>
         </w:tabs>
+        <w:rPr>
+          <w:rFonts w:hint="eastAsia"/>
+          <w:lang w:eastAsia="ja-JP"/>
+        </w:rPr>
       </w:pPr>
       <w:r>
         <w:t xml:space="preserve">You can run python scripts from </w:t>
@@ -170,15 +200,131 @@
         </w:r>
       </w:hyperlink>
       <w:r>
-        <w:t xml:space="preserve"> which you may use as an alternative from installing python on your computer.</w:t>
-      </w:r>
-      <w:r>
-        <w:t xml:space="preserve"> I will write a separate guide on installing and running python 3 on windows computers.</w:t>
-      </w:r>
+        <w:t xml:space="preserve"> which you may use as an alternative from installing python on your computer</w:t>
+      </w:r>
+      <w:r>
+        <w:rPr>
+          <w:rFonts w:hint="eastAsia"/>
+          <w:lang w:eastAsia="ja-JP"/>
+        </w:rPr>
+        <w:t>. For installing python on your computer you should consult the following links.</w:t>
+      </w:r>
+    </w:p>
+    <w:p>
+      <w:pPr>
+        <w:tabs>
+          <w:tab w:val="left" w:pos="1860"/>
+        </w:tabs>
+        <w:rPr>
+          <w:rFonts w:hint="eastAsia"/>
+          <w:b/>
+          <w:u w:val="single"/>
+          <w:lang w:eastAsia="ja-JP"/>
+        </w:rPr>
+      </w:pPr>
+      <w:r>
+        <w:rPr>
+          <w:rFonts w:hint="eastAsia"/>
+          <w:b/>
+          <w:u w:val="single"/>
+          <w:lang w:eastAsia="ja-JP"/>
+        </w:rPr>
+        <w:t>Downloading</w:t>
+      </w:r>
+    </w:p>
+    <w:p>
+      <w:pPr>
+        <w:tabs>
+          <w:tab w:val="left" w:pos="1860"/>
+        </w:tabs>
+        <w:rPr>
+          <w:rFonts w:hint="eastAsia"/>
+          <w:lang w:eastAsia="ja-JP"/>
+        </w:rPr>
+      </w:pPr>
+      <w:hyperlink r:id="rId9" w:history="1">
+        <w:r>
+          <w:rPr>
+            <w:rStyle w:val="Hyperlink"/>
+            <w:lang w:val="en-US" w:eastAsia="ja-JP"/>
+          </w:rPr>
+          <w:t>https://www.python.org/downloads</w:t>
+        </w:r>
+      </w:hyperlink>
+      <w:hyperlink r:id="rId10" w:history="1">
+        <w:r>
+          <w:rPr>
+            <w:rStyle w:val="Hyperlink"/>
+            <w:lang w:val="en-US" w:eastAsia="ja-JP"/>
+          </w:rPr>
+          <w:t>/</w:t>
+        </w:r>
+      </w:hyperlink>
+    </w:p>
+    <w:p>
+      <w:pPr>
+        <w:tabs>
+          <w:tab w:val="left" w:pos="1860"/>
+        </w:tabs>
+        <w:rPr>
+          <w:rFonts w:hint="eastAsia"/>
+          <w:b/>
+          <w:u w:val="single"/>
+          <w:lang w:eastAsia="ja-JP"/>
+        </w:rPr>
+      </w:pPr>
+      <w:r>
+        <w:rPr>
+          <w:rFonts w:hint="eastAsia"/>
+          <w:b/>
+          <w:u w:val="single"/>
+          <w:lang w:eastAsia="ja-JP"/>
+        </w:rPr>
+        <w:t>Installing</w:t>
+      </w:r>
+    </w:p>
+    <w:p>
+      <w:pPr>
+        <w:tabs>
+          <w:tab w:val="left" w:pos="1860"/>
+        </w:tabs>
+        <w:rPr>
+          <w:lang w:eastAsia="ja-JP"/>
+        </w:rPr>
+      </w:pPr>
+      <w:hyperlink r:id="rId11" w:history="1">
+        <w:r>
+          <w:rPr>
+            <w:rStyle w:val="Hyperlink"/>
+            <w:lang w:val="en-US" w:eastAsia="ja-JP"/>
+          </w:rPr>
+          <w:t>https://www.howtogeek.com/197947/how-to-install-python-on-windows</w:t>
+        </w:r>
+      </w:hyperlink>
+      <w:hyperlink r:id="rId12" w:history="1">
+        <w:r>
+          <w:rPr>
+            <w:rStyle w:val="Hyperlink"/>
+            <w:lang w:val="en-US" w:eastAsia="ja-JP"/>
+          </w:rPr>
+          <w:t>/</w:t>
+        </w:r>
+      </w:hyperlink>
+    </w:p>
+    <w:p>
+      <w:pPr>
+        <w:tabs>
+          <w:tab w:val="left" w:pos="1860"/>
+        </w:tabs>
+        <w:rPr>
+          <w:rFonts w:hint="eastAsia"/>
+          <w:lang w:eastAsia="ja-JP"/>
+        </w:rPr>
+      </w:pPr>
     </w:p>
     <w:sectPr>
-      <w:headerReference w:type="default" r:id="rId9"/>
-      <w:footerReference w:type="default" r:id="rId10"/>
+      <w:headerReference w:type="default" r:id="rId13"/>
+      <w:footerReference w:type="default" r:id="rId14"/>
       <w:pgSz w:w="11906" w:h="16838"/>
       <w:pgMar w:top="1440" w:right="1440" w:bottom="1440" w:left="1440" w:header="708" w:footer="708" w:gutter="0"/>
       <w:cols w:space="708"/>
@@ -309,6 +455,286 @@
 <file path=word/numbering.xml><?xml version="1.0" encoding="utf-8"?>
 <w:numbering xmlns:wpc="http://schemas.microsoft.com/office/word/2010/wordprocessingCanvas" xmlns:mc="http://schemas.openxmlformats.org/markup-compatibility/2006" xmlns:o="urn:schemas-microsoft-com:office:office" xmlns:r="http://schemas.openxmlformats.org/officeDocument/2006/relationships" xmlns:m="http://schemas.openxmlformats.org/officeDocument/2006/math" xmlns:v="urn:schemas-microsoft-com:vml" xmlns:wp14="http://schemas.microsoft.com/office/word/2010/wordprocessingDrawing" xmlns:wp="http://schemas.openxmlformats.org/drawingml/2006/wordprocessingDrawing" xmlns:w10="urn:schemas-microsoft-com:office:word" xmlns:w="http://schemas.openxmlformats.org/wordprocessingml/2006/main" xmlns:w14="http://schemas.microsoft.com/office/word/2010/wordml" xmlns:wpg="http://schemas.microsoft.com/office/word/2010/wordprocessingGroup" xmlns:wpi="http://schemas.microsoft.com/office/word/2010/wordprocessingInk" xmlns:wne="http://schemas.microsoft.com/office/word/2006/wordml" xmlns:wps="http://schemas.microsoft.com/office/word/2010/wordprocessingShape" mc:Ignorable="w14 wp14">
   <w:abstractNum w:abstractNumId="0">
+    <w:nsid w:val="2A646A8B"/>
+    <w:multiLevelType w:val="hybridMultilevel"/>
+    <w:tmpl w:val="2B885032"/>
+    <w:lvl w:ilvl="0" w:tplc="1924EA2A">
+      <w:start w:val="1"/>
+      <w:numFmt w:val="bullet"/>
+      <w:lvlText w:val="•"/>
+      <w:lvlJc w:val="left"/>
+      <w:pPr>
+        <w:tabs>
+          <w:tab w:val="num" w:pos="720"/>
+        </w:tabs>
+        <w:ind w:left="720" w:hanging="360"/>
+      </w:pPr>
+      <w:rPr>
+        <w:rFonts w:ascii="Arial" w:hAnsi="Arial" w:hint="default"/>
+      </w:rPr>
+    </w:lvl>
+    <w:lvl w:ilvl="1" w:tplc="EA8E0C02" w:tentative="1">
+      <w:start w:val="1"/>
+      <w:numFmt w:val="bullet"/>
+      <w:lvlText w:val="•"/>
+      <w:lvlJc w:val="left"/>
+      <w:pPr>
+        <w:tabs>
+          <w:tab w:val="num" w:pos="1440"/>
+        </w:tabs>
+        <w:ind w:left="1440" w:hanging="360"/>
+      </w:pPr>
+      <w:rPr>
+        <w:rFonts w:ascii="Arial" w:hAnsi="Arial" w:hint="default"/>
+      </w:rPr>
+    </w:lvl>
+    <w:lvl w:ilvl="2" w:tplc="1B025DE8" w:tentative="1">
+      <w:start w:val="1"/>
+      <w:numFmt w:val="bullet"/>
+      <w:lvlText w:val="•"/>
+      <w:lvlJc w:val="left"/>
+      <w:pPr>
+        <w:tabs>
+          <w:tab w:val="num" w:pos="2160"/>
+        </w:tabs>
+        <w:ind w:left="2160" w:hanging="360"/>
+      </w:pPr>
+      <w:rPr>
+        <w:rFonts w:ascii="Arial" w:hAnsi="Arial" w:hint="default"/>
+      </w:rPr>
+    </w:lvl>
+    <w:lvl w:ilvl="3" w:tplc="100A8F4C" w:tentative="1">
+      <w:start w:val="1"/>
+      <w:numFmt w:val="bullet"/>
+      <w:lvlText w:val="•"/>
+      <w:lvlJc w:val="left"/>
+      <w:pPr>
+        <w:tabs>
+          <w:tab w:val="num" w:pos="2880"/>
+        </w:tabs>
+        <w:ind w:left="2880" w:hanging="360"/>
+      </w:pPr>
+      <w:rPr>
+        <w:rFonts w:ascii="Arial" w:hAnsi="Arial" w:hint="default"/>
+      </w:rPr>
+    </w:lvl>
+    <w:lvl w:ilvl="4" w:tplc="C100AEA4" w:tentative="1">
+      <w:start w:val="1"/>
+      <w:numFmt w:val="bullet"/>
+      <w:lvlText w:val="•"/>
+      <w:lvlJc w:val="left"/>
+      <w:pPr>
+        <w:tabs>
+          <w:tab w:val="num" w:pos="3600"/>
+        </w:tabs>
+        <w:ind w:left="3600" w:hanging="360"/>
+      </w:pPr>
+      <w:rPr>
+        <w:rFonts w:ascii="Arial" w:hAnsi="Arial" w:hint="default"/>
+      </w:rPr>
+    </w:lvl>
+    <w:lvl w:ilvl="5" w:tplc="49DCDFAA" w:tentative="1">
+      <w:start w:val="1"/>
+      <w:numFmt w:val="bullet"/>
+      <w:lvlText w:val="•"/>
+      <w:lvlJc w:val="left"/>
+      <w:pPr>
+        <w:tabs>
+          <w:tab w:val="num" w:pos="4320"/>
+        </w:tabs>
+        <w:ind w:left="4320" w:hanging="360"/>
+      </w:pPr>
+      <w:rPr>
+        <w:rFonts w:ascii="Arial" w:hAnsi="Arial" w:hint="default"/>
+      </w:rPr>
+    </w:lvl>
+    <w:lvl w:ilvl="6" w:tplc="2878E06C" w:tentative="1">
+      <w:start w:val="1"/>
+      <w:numFmt w:val="bullet"/>
+      <w:lvlText w:val="•"/>
+      <w:lvlJc w:val="left"/>
+      <w:pPr>
+        <w:tabs>
+          <w:tab w:val="num" w:pos="5040"/>
+        </w:tabs>
+        <w:ind w:left="5040" w:hanging="360"/>
+      </w:pPr>
+      <w:rPr>
+        <w:rFonts w:ascii="Arial" w:hAnsi="Arial" w:hint="default"/>
+      </w:rPr>
+    </w:lvl>
+    <w:lvl w:ilvl="7" w:tplc="40BA8208" w:tentative="1">
+      <w:start w:val="1"/>
+      <w:numFmt w:val="bullet"/>
+      <w:lvlText w:val="•"/>
+      <w:lvlJc w:val="left"/>
+      <w:pPr>
+        <w:tabs>
+          <w:tab w:val="num" w:pos="5760"/>
+        </w:tabs>
+        <w:ind w:left="5760" w:hanging="360"/>
+      </w:pPr>
+      <w:rPr>
+        <w:rFonts w:ascii="Arial" w:hAnsi="Arial" w:hint="default"/>
+      </w:rPr>
+    </w:lvl>
+    <w:lvl w:ilvl="8" w:tplc="0C1A8E5A" w:tentative="1">
+      <w:start w:val="1"/>
+      <w:numFmt w:val="bullet"/>
+      <w:lvlText w:val="•"/>
+      <w:lvlJc w:val="left"/>
+      <w:pPr>
+        <w:tabs>
+          <w:tab w:val="num" w:pos="6480"/>
+        </w:tabs>
+        <w:ind w:left="6480" w:hanging="360"/>
+      </w:pPr>
+      <w:rPr>
+        <w:rFonts w:ascii="Arial" w:hAnsi="Arial" w:hint="default"/>
+      </w:rPr>
+    </w:lvl>
+  </w:abstractNum>
+  <w:abstractNum w:abstractNumId="1">
+    <w:nsid w:val="75D412A1"/>
+    <w:multiLevelType w:val="hybridMultilevel"/>
+    <w:tmpl w:val="A7260070"/>
+    <w:lvl w:ilvl="0" w:tplc="307A217E">
+      <w:start w:val="1"/>
+      <w:numFmt w:val="bullet"/>
+      <w:lvlText w:val="•"/>
+      <w:lvlJc w:val="left"/>
+      <w:pPr>
+        <w:tabs>
+          <w:tab w:val="num" w:pos="720"/>
+        </w:tabs>
+        <w:ind w:left="720" w:hanging="360"/>
+      </w:pPr>
+      <w:rPr>
+        <w:rFonts w:ascii="Arial" w:hAnsi="Arial" w:hint="default"/>
+      </w:rPr>
+    </w:lvl>
+    <w:lvl w:ilvl="1" w:tplc="58AC2952" w:tentative="1">
+      <w:start w:val="1"/>
+      <w:numFmt w:val="bullet"/>
+      <w:lvlText w:val="•"/>
+      <w:lvlJc w:val="left"/>
+      <w:pPr>
+        <w:tabs>
+          <w:tab w:val="num" w:pos="1440"/>
+        </w:tabs>
+        <w:ind w:left="1440" w:hanging="360"/>
+      </w:pPr>
+      <w:rPr>
+        <w:rFonts w:ascii="Arial" w:hAnsi="Arial" w:hint="default"/>
+      </w:rPr>
+    </w:lvl>
+    <w:lvl w:ilvl="2" w:tplc="B32A0816" w:tentative="1">
+      <w:start w:val="1"/>
+      <w:numFmt w:val="bullet"/>
+      <w:lvlText w:val="•"/>
+      <w:lvlJc w:val="left"/>
+      <w:pPr>
+        <w:tabs>
+          <w:tab w:val="num" w:pos="2160"/>
+        </w:tabs>
+        <w:ind w:left="2160" w:hanging="360"/>
+      </w:pPr>
+      <w:rPr>
+        <w:rFonts w:ascii="Arial" w:hAnsi="Arial" w:hint="default"/>
+      </w:rPr>
+    </w:lvl>
+    <w:lvl w:ilvl="3" w:tplc="8FE0E7C6" w:tentative="1">
+      <w:start w:val="1"/>
+      <w:numFmt w:val="bullet"/>
+      <w:lvlText w:val="•"/>
+      <w:lvlJc w:val="left"/>
+      <w:pPr>
+        <w:tabs>
+          <w:tab w:val="num" w:pos="2880"/>
+        </w:tabs>
+        <w:ind w:left="2880" w:hanging="360"/>
+      </w:pPr>
+      <w:rPr>
+        <w:rFonts w:ascii="Arial" w:hAnsi="Arial" w:hint="default"/>
+      </w:rPr>
+    </w:lvl>
+    <w:lvl w:ilvl="4" w:tplc="146A87A8" w:tentative="1">
+      <w:start w:val="1"/>
+      <w:numFmt w:val="bullet"/>
+      <w:lvlText w:val="•"/>
+      <w:lvlJc w:val="left"/>
+      <w:pPr>
+        <w:tabs>
+          <w:tab w:val="num" w:pos="3600"/>
+        </w:tabs>
+        <w:ind w:left="3600" w:hanging="360"/>
+      </w:pPr>
+      <w:rPr>
+        <w:rFonts w:ascii="Arial" w:hAnsi="Arial" w:hint="default"/>
+      </w:rPr>
+    </w:lvl>
+    <w:lvl w:ilvl="5" w:tplc="CC243E7E" w:tentative="1">
+      <w:start w:val="1"/>
+      <w:numFmt w:val="bullet"/>
+      <w:lvlText w:val="•"/>
+      <w:lvlJc w:val="left"/>
+      <w:pPr>
+        <w:tabs>
+          <w:tab w:val="num" w:pos="4320"/>
+        </w:tabs>
+        <w:ind w:left="4320" w:hanging="360"/>
+      </w:pPr>
+      <w:rPr>
+        <w:rFonts w:ascii="Arial" w:hAnsi="Arial" w:hint="default"/>
+      </w:rPr>
+    </w:lvl>
+    <w:lvl w:ilvl="6" w:tplc="DAA6A8D2" w:tentative="1">
+      <w:start w:val="1"/>
+      <w:numFmt w:val="bullet"/>
+      <w:lvlText w:val="•"/>
+      <w:lvlJc w:val="left"/>
+      <w:pPr>
+        <w:tabs>
+          <w:tab w:val="num" w:pos="5040"/>
+        </w:tabs>
+        <w:ind w:left="5040" w:hanging="360"/>
+      </w:pPr>
+      <w:rPr>
+        <w:rFonts w:ascii="Arial" w:hAnsi="Arial" w:hint="default"/>
+      </w:rPr>
+    </w:lvl>
+    <w:lvl w:ilvl="7" w:tplc="F3DCF922" w:tentative="1">
+      <w:start w:val="1"/>
+      <w:numFmt w:val="bullet"/>
+      <w:lvlText w:val="•"/>
+      <w:lvlJc w:val="left"/>
+      <w:pPr>
+        <w:tabs>
+          <w:tab w:val="num" w:pos="5760"/>
+        </w:tabs>
+        <w:ind w:left="5760" w:hanging="360"/>
+      </w:pPr>
+      <w:rPr>
+        <w:rFonts w:ascii="Arial" w:hAnsi="Arial" w:hint="default"/>
+      </w:rPr>
+    </w:lvl>
+    <w:lvl w:ilvl="8" w:tplc="10EC839E" w:tentative="1">
+      <w:start w:val="1"/>
+      <w:numFmt w:val="bullet"/>
+      <w:lvlText w:val="•"/>
+      <w:lvlJc w:val="left"/>
+      <w:pPr>
+        <w:tabs>
+          <w:tab w:val="num" w:pos="6480"/>
+        </w:tabs>
+        <w:ind w:left="6480" w:hanging="360"/>
+      </w:pPr>
+      <w:rPr>
+        <w:rFonts w:ascii="Arial" w:hAnsi="Arial" w:hint="default"/>
+      </w:rPr>
+    </w:lvl>
+  </w:abstractNum>
+  <w:abstractNum w:abstractNumId="2">
     <w:nsid w:val="75E366A0"/>
     <w:multiLevelType w:val="hybridMultilevel"/>
     <w:tmpl w:val="D0722F58"/>
@@ -421,8 +847,130 @@
       </w:rPr>
     </w:lvl>
   </w:abstractNum>
+  <w:abstractNum w:abstractNumId="3">
+    <w:nsid w:val="7D6B3FE3"/>
+    <w:multiLevelType w:val="hybridMultilevel"/>
+    <w:tmpl w:val="5BDEAE12"/>
+    <w:lvl w:ilvl="0" w:tplc="08090001">
+      <w:start w:val="1"/>
+      <w:numFmt w:val="bullet"/>
+      <w:lvlText w:val=""/>
+      <w:lvlJc w:val="left"/>
+      <w:pPr>
+        <w:ind w:left="720" w:hanging="360"/>
+      </w:pPr>
+      <w:rPr>
+        <w:rFonts w:ascii="Symbol" w:hAnsi="Symbol" w:hint="default"/>
+      </w:rPr>
+    </w:lvl>
+    <w:lvl w:ilvl="1" w:tplc="08090003" w:tentative="1">
+      <w:start w:val="1"/>
+      <w:numFmt w:val="bullet"/>
+      <w:lvlText w:val="o"/>
+      <w:lvlJc w:val="left"/>
+      <w:pPr>
+        <w:ind w:left="1440" w:hanging="360"/>
+      </w:pPr>
+      <w:rPr>
+        <w:rFonts w:ascii="Courier New" w:hAnsi="Courier New" w:cs="Courier New" w:hint="default"/>
+      </w:rPr>
+    </w:lvl>
+    <w:lvl w:ilvl="2" w:tplc="08090005" w:tentative="1">
+      <w:start w:val="1"/>
+      <w:numFmt w:val="bullet"/>
+      <w:lvlText w:val=""/>
+      <w:lvlJc w:val="left"/>
+      <w:pPr>
+        <w:ind w:left="2160" w:hanging="360"/>
+      </w:pPr>
+      <w:rPr>
+        <w:rFonts w:ascii="Wingdings" w:hAnsi="Wingdings" w:hint="default"/>
+      </w:rPr>
+    </w:lvl>
+    <w:lvl w:ilvl="3" w:tplc="08090001" w:tentative="1">
+      <w:start w:val="1"/>
+      <w:numFmt w:val="bullet"/>
+      <w:lvlText w:val=""/>
+      <w:lvlJc w:val="left"/>
+      <w:pPr>
+        <w:ind w:left="2880" w:hanging="360"/>
+      </w:pPr>
+      <w:rPr>
+        <w:rFonts w:ascii="Symbol" w:hAnsi="Symbol" w:hint="default"/>
+      </w:rPr>
+    </w:lvl>
+    <w:lvl w:ilvl="4" w:tplc="08090003" w:tentative="1">
+      <w:start w:val="1"/>
+      <w:numFmt w:val="bullet"/>
+      <w:lvlText w:val="o"/>
+      <w:lvlJc w:val="left"/>
+      <w:pPr>
+        <w:ind w:left="3600" w:hanging="360"/>
+      </w:pPr>
+      <w:rPr>
+        <w:rFonts w:ascii="Courier New" w:hAnsi="Courier New" w:cs="Courier New" w:hint="default"/>
+      </w:rPr>
+    </w:lvl>
+    <w:lvl w:ilvl="5" w:tplc="08090005" w:tentative="1">
+      <w:start w:val="1"/>
+      <w:numFmt w:val="bullet"/>
+      <w:lvlText w:val=""/>
+      <w:lvlJc w:val="left"/>
+      <w:pPr>
+        <w:ind w:left="4320" w:hanging="360"/>
+      </w:pPr>
+      <w:rPr>
+        <w:rFonts w:ascii="Wingdings" w:hAnsi="Wingdings" w:hint="default"/>
+      </w:rPr>
+    </w:lvl>
+    <w:lvl w:ilvl="6" w:tplc="08090001" w:tentative="1">
+      <w:start w:val="1"/>
+      <w:numFmt w:val="bullet"/>
+      <w:lvlText w:val=""/>
+      <w:lvlJc w:val="left"/>
+      <w:pPr>
+        <w:ind w:left="5040" w:hanging="360"/>
+      </w:pPr>
+      <w:rPr>
+        <w:rFonts w:ascii="Symbol" w:hAnsi="Symbol" w:hint="default"/>
+      </w:rPr>
+    </w:lvl>
+    <w:lvl w:ilvl="7" w:tplc="08090003" w:tentative="1">
+      <w:start w:val="1"/>
+      <w:numFmt w:val="bullet"/>
+      <w:lvlText w:val="o"/>
+      <w:lvlJc w:val="left"/>
+      <w:pPr>
+        <w:ind w:left="5760" w:hanging="360"/>
+      </w:pPr>
+      <w:rPr>
+        <w:rFonts w:ascii="Courier New" w:hAnsi="Courier New" w:cs="Courier New" w:hint="default"/>
+      </w:rPr>
+    </w:lvl>
+    <w:lvl w:ilvl="8" w:tplc="08090005" w:tentative="1">
+      <w:start w:val="1"/>
+      <w:numFmt w:val="bullet"/>
+      <w:lvlText w:val=""/>
+      <w:lvlJc w:val="left"/>
+      <w:pPr>
+        <w:ind w:left="6480" w:hanging="360"/>
+      </w:pPr>
+      <w:rPr>
+        <w:rFonts w:ascii="Wingdings" w:hAnsi="Wingdings" w:hint="default"/>
+      </w:rPr>
+    </w:lvl>
+  </w:abstractNum>
   <w:num w:numId="1">
+    <w:abstractNumId w:val="2"/>
+  </w:num>
+  <w:num w:numId="2">
     <w:abstractNumId w:val="0"/>
+  </w:num>
+  <w:num w:numId="3">
+    <w:abstractNumId w:val="1"/>
+  </w:num>
+  <w:num w:numId="4">
+    <w:abstractNumId w:val="3"/>
   </w:num>
 </w:numbering>
 </file>
@@ -432,7 +980,7 @@
   <w:docDefaults>
     <w:rPrDefault>
       <w:rPr>
-        <w:rFonts w:asciiTheme="minorHAnsi" w:eastAsiaTheme="minorHAnsi" w:hAnsiTheme="minorHAnsi" w:cstheme="minorBidi"/>
+        <w:rFonts w:asciiTheme="minorHAnsi" w:eastAsiaTheme="minorEastAsia" w:hAnsiTheme="minorHAnsi" w:cstheme="minorBidi"/>
         <w:sz w:val="22"/>
         <w:szCs w:val="22"/>
         <w:lang w:val="en-GB" w:eastAsia="en-US" w:bidi="ar-SA"/>
@@ -590,7 +1138,6 @@
   <w:style w:type="character" w:default="1" w:styleId="DefaultParagraphFont">
     <w:name w:val="Default Paragraph Font"/>
     <w:uiPriority w:val="1"/>
-    <w:semiHidden/>
     <w:unhideWhenUsed/>
   </w:style>
   <w:style w:type="table" w:default="1" w:styleId="TableNormal">
@@ -688,7 +1235,7 @@
   <w:docDefaults>
     <w:rPrDefault>
       <w:rPr>
-        <w:rFonts w:asciiTheme="minorHAnsi" w:eastAsiaTheme="minorHAnsi" w:hAnsiTheme="minorHAnsi" w:cstheme="minorBidi"/>
+        <w:rFonts w:asciiTheme="minorHAnsi" w:eastAsiaTheme="minorEastAsia" w:hAnsiTheme="minorHAnsi" w:cstheme="minorBidi"/>
         <w:sz w:val="22"/>
         <w:szCs w:val="22"/>
         <w:lang w:val="en-GB" w:eastAsia="en-US" w:bidi="ar-SA"/>
@@ -846,7 +1393,6 @@
   <w:style w:type="character" w:default="1" w:styleId="DefaultParagraphFont">
     <w:name w:val="Default Paragraph Font"/>
     <w:uiPriority w:val="1"/>
-    <w:semiHidden/>
     <w:unhideWhenUsed/>
   </w:style>
   <w:style w:type="table" w:default="1" w:styleId="TableNormal">

</xml_diff>